<commit_message>
Finish first go at part A
</commit_message>
<xml_diff>
--- a/partA/notes.docx
+++ b/partA/notes.docx
@@ -709,6 +709,514 @@
                     <a:xfrm>
                       <a:off x="0" y="0"/>
                       <a:ext cx="5731510" cy="1849120"/>
+                    </a:xfrm>
+                    <a:prstGeom prst="rect">
+                      <a:avLst/>
+                    </a:prstGeom>
+                  </pic:spPr>
+                </pic:pic>
+              </a:graphicData>
+            </a:graphic>
+          </wp:inline>
+        </w:drawing>
+      </w:r>
+    </w:p>
+    <w:p>
+      <w:r>
+        <w:rPr>
+          <w:noProof/>
+        </w:rPr>
+        <w:drawing>
+          <wp:inline distT="0" distB="0" distL="0" distR="0" wp14:anchorId="11D27334" wp14:editId="30A9A716">
+            <wp:extent cx="5731510" cy="986155"/>
+            <wp:effectExtent l="0" t="0" r="0" b="0"/>
+            <wp:docPr id="95902640" name="Picture 1" descr="A picture containing text, screenshot, font&#10;&#10;Description automatically generated"/>
+            <wp:cNvGraphicFramePr>
+              <a:graphicFrameLocks xmlns:a="http://schemas.openxmlformats.org/drawingml/2006/main" noChangeAspect="1"/>
+            </wp:cNvGraphicFramePr>
+            <a:graphic xmlns:a="http://schemas.openxmlformats.org/drawingml/2006/main">
+              <a:graphicData uri="http://schemas.openxmlformats.org/drawingml/2006/picture">
+                <pic:pic xmlns:pic="http://schemas.openxmlformats.org/drawingml/2006/picture">
+                  <pic:nvPicPr>
+                    <pic:cNvPr id="95902640" name="Picture 1" descr="A picture containing text, screenshot, font&#10;&#10;Description automatically generated"/>
+                    <pic:cNvPicPr/>
+                  </pic:nvPicPr>
+                  <pic:blipFill>
+                    <a:blip r:embed="rId21"/>
+                    <a:stretch>
+                      <a:fillRect/>
+                    </a:stretch>
+                  </pic:blipFill>
+                  <pic:spPr>
+                    <a:xfrm>
+                      <a:off x="0" y="0"/>
+                      <a:ext cx="5731510" cy="986155"/>
+                    </a:xfrm>
+                    <a:prstGeom prst="rect">
+                      <a:avLst/>
+                    </a:prstGeom>
+                  </pic:spPr>
+                </pic:pic>
+              </a:graphicData>
+            </a:graphic>
+          </wp:inline>
+        </w:drawing>
+      </w:r>
+    </w:p>
+    <w:p>
+      <w:r>
+        <w:rPr>
+          <w:noProof/>
+        </w:rPr>
+        <w:lastRenderedPageBreak/>
+        <w:drawing>
+          <wp:inline distT="0" distB="0" distL="0" distR="0" wp14:anchorId="5461E4FE" wp14:editId="3F07CEE5">
+            <wp:extent cx="5731510" cy="3455670"/>
+            <wp:effectExtent l="0" t="0" r="0" b="0"/>
+            <wp:docPr id="1230533805" name="Picture 1"/>
+            <wp:cNvGraphicFramePr>
+              <a:graphicFrameLocks xmlns:a="http://schemas.openxmlformats.org/drawingml/2006/main" noChangeAspect="1"/>
+            </wp:cNvGraphicFramePr>
+            <a:graphic xmlns:a="http://schemas.openxmlformats.org/drawingml/2006/main">
+              <a:graphicData uri="http://schemas.openxmlformats.org/drawingml/2006/picture">
+                <pic:pic xmlns:pic="http://schemas.openxmlformats.org/drawingml/2006/picture">
+                  <pic:nvPicPr>
+                    <pic:cNvPr id="1230533805" name=""/>
+                    <pic:cNvPicPr/>
+                  </pic:nvPicPr>
+                  <pic:blipFill>
+                    <a:blip r:embed="rId22"/>
+                    <a:stretch>
+                      <a:fillRect/>
+                    </a:stretch>
+                  </pic:blipFill>
+                  <pic:spPr>
+                    <a:xfrm>
+                      <a:off x="0" y="0"/>
+                      <a:ext cx="5731510" cy="3455670"/>
+                    </a:xfrm>
+                    <a:prstGeom prst="rect">
+                      <a:avLst/>
+                    </a:prstGeom>
+                  </pic:spPr>
+                </pic:pic>
+              </a:graphicData>
+            </a:graphic>
+          </wp:inline>
+        </w:drawing>
+      </w:r>
+    </w:p>
+    <w:p>
+      <w:r>
+        <w:rPr>
+          <w:noProof/>
+        </w:rPr>
+        <w:drawing>
+          <wp:inline distT="0" distB="0" distL="0" distR="0" wp14:anchorId="4C919B04" wp14:editId="36A068F1">
+            <wp:extent cx="5731510" cy="3308985"/>
+            <wp:effectExtent l="0" t="0" r="0" b="0"/>
+            <wp:docPr id="1070470550" name="Picture 1" descr="A diagram of a computer network&#10;&#10;Description automatically generated with medium confidence"/>
+            <wp:cNvGraphicFramePr>
+              <a:graphicFrameLocks xmlns:a="http://schemas.openxmlformats.org/drawingml/2006/main" noChangeAspect="1"/>
+            </wp:cNvGraphicFramePr>
+            <a:graphic xmlns:a="http://schemas.openxmlformats.org/drawingml/2006/main">
+              <a:graphicData uri="http://schemas.openxmlformats.org/drawingml/2006/picture">
+                <pic:pic xmlns:pic="http://schemas.openxmlformats.org/drawingml/2006/picture">
+                  <pic:nvPicPr>
+                    <pic:cNvPr id="1070470550" name="Picture 1" descr="A diagram of a computer network&#10;&#10;Description automatically generated with medium confidence"/>
+                    <pic:cNvPicPr/>
+                  </pic:nvPicPr>
+                  <pic:blipFill>
+                    <a:blip r:embed="rId23"/>
+                    <a:stretch>
+                      <a:fillRect/>
+                    </a:stretch>
+                  </pic:blipFill>
+                  <pic:spPr>
+                    <a:xfrm>
+                      <a:off x="0" y="0"/>
+                      <a:ext cx="5731510" cy="3308985"/>
+                    </a:xfrm>
+                    <a:prstGeom prst="rect">
+                      <a:avLst/>
+                    </a:prstGeom>
+                  </pic:spPr>
+                </pic:pic>
+              </a:graphicData>
+            </a:graphic>
+          </wp:inline>
+        </w:drawing>
+      </w:r>
+    </w:p>
+    <w:p>
+      <w:r>
+        <w:rPr>
+          <w:noProof/>
+        </w:rPr>
+        <w:lastRenderedPageBreak/>
+        <w:drawing>
+          <wp:inline distT="0" distB="0" distL="0" distR="0" wp14:anchorId="656F7816" wp14:editId="79D58405">
+            <wp:extent cx="5731510" cy="1910715"/>
+            <wp:effectExtent l="0" t="0" r="0" b="0"/>
+            <wp:docPr id="450054511" name="Picture 1" descr="A picture containing text, font, line, number&#10;&#10;Description automatically generated"/>
+            <wp:cNvGraphicFramePr>
+              <a:graphicFrameLocks xmlns:a="http://schemas.openxmlformats.org/drawingml/2006/main" noChangeAspect="1"/>
+            </wp:cNvGraphicFramePr>
+            <a:graphic xmlns:a="http://schemas.openxmlformats.org/drawingml/2006/main">
+              <a:graphicData uri="http://schemas.openxmlformats.org/drawingml/2006/picture">
+                <pic:pic xmlns:pic="http://schemas.openxmlformats.org/drawingml/2006/picture">
+                  <pic:nvPicPr>
+                    <pic:cNvPr id="450054511" name="Picture 1" descr="A picture containing text, font, line, number&#10;&#10;Description automatically generated"/>
+                    <pic:cNvPicPr/>
+                  </pic:nvPicPr>
+                  <pic:blipFill>
+                    <a:blip r:embed="rId24"/>
+                    <a:stretch>
+                      <a:fillRect/>
+                    </a:stretch>
+                  </pic:blipFill>
+                  <pic:spPr>
+                    <a:xfrm>
+                      <a:off x="0" y="0"/>
+                      <a:ext cx="5731510" cy="1910715"/>
+                    </a:xfrm>
+                    <a:prstGeom prst="rect">
+                      <a:avLst/>
+                    </a:prstGeom>
+                  </pic:spPr>
+                </pic:pic>
+              </a:graphicData>
+            </a:graphic>
+          </wp:inline>
+        </w:drawing>
+      </w:r>
+    </w:p>
+    <w:p>
+      <w:r>
+        <w:rPr>
+          <w:noProof/>
+        </w:rPr>
+        <w:drawing>
+          <wp:inline distT="0" distB="0" distL="0" distR="0" wp14:anchorId="2FBED7FE" wp14:editId="38E262B4">
+            <wp:extent cx="5731510" cy="1850390"/>
+            <wp:effectExtent l="0" t="0" r="0" b="0"/>
+            <wp:docPr id="1696133414" name="Picture 1" descr="A screenshot of a computer&#10;&#10;Description automatically generated with low confidence"/>
+            <wp:cNvGraphicFramePr>
+              <a:graphicFrameLocks xmlns:a="http://schemas.openxmlformats.org/drawingml/2006/main" noChangeAspect="1"/>
+            </wp:cNvGraphicFramePr>
+            <a:graphic xmlns:a="http://schemas.openxmlformats.org/drawingml/2006/main">
+              <a:graphicData uri="http://schemas.openxmlformats.org/drawingml/2006/picture">
+                <pic:pic xmlns:pic="http://schemas.openxmlformats.org/drawingml/2006/picture">
+                  <pic:nvPicPr>
+                    <pic:cNvPr id="1696133414" name="Picture 1" descr="A screenshot of a computer&#10;&#10;Description automatically generated with low confidence"/>
+                    <pic:cNvPicPr/>
+                  </pic:nvPicPr>
+                  <pic:blipFill>
+                    <a:blip r:embed="rId25"/>
+                    <a:stretch>
+                      <a:fillRect/>
+                    </a:stretch>
+                  </pic:blipFill>
+                  <pic:spPr>
+                    <a:xfrm>
+                      <a:off x="0" y="0"/>
+                      <a:ext cx="5731510" cy="1850390"/>
+                    </a:xfrm>
+                    <a:prstGeom prst="rect">
+                      <a:avLst/>
+                    </a:prstGeom>
+                  </pic:spPr>
+                </pic:pic>
+              </a:graphicData>
+            </a:graphic>
+          </wp:inline>
+        </w:drawing>
+      </w:r>
+    </w:p>
+    <w:p>
+      <w:r>
+        <w:rPr>
+          <w:noProof/>
+        </w:rPr>
+        <w:drawing>
+          <wp:inline distT="0" distB="0" distL="0" distR="0" wp14:anchorId="4148B68A" wp14:editId="52E8B0F5">
+            <wp:extent cx="5731510" cy="1771015"/>
+            <wp:effectExtent l="0" t="0" r="0" b="0"/>
+            <wp:docPr id="941781047" name="Picture 1"/>
+            <wp:cNvGraphicFramePr>
+              <a:graphicFrameLocks xmlns:a="http://schemas.openxmlformats.org/drawingml/2006/main" noChangeAspect="1"/>
+            </wp:cNvGraphicFramePr>
+            <a:graphic xmlns:a="http://schemas.openxmlformats.org/drawingml/2006/main">
+              <a:graphicData uri="http://schemas.openxmlformats.org/drawingml/2006/picture">
+                <pic:pic xmlns:pic="http://schemas.openxmlformats.org/drawingml/2006/picture">
+                  <pic:nvPicPr>
+                    <pic:cNvPr id="941781047" name=""/>
+                    <pic:cNvPicPr/>
+                  </pic:nvPicPr>
+                  <pic:blipFill>
+                    <a:blip r:embed="rId26"/>
+                    <a:stretch>
+                      <a:fillRect/>
+                    </a:stretch>
+                  </pic:blipFill>
+                  <pic:spPr>
+                    <a:xfrm>
+                      <a:off x="0" y="0"/>
+                      <a:ext cx="5731510" cy="1771015"/>
+                    </a:xfrm>
+                    <a:prstGeom prst="rect">
+                      <a:avLst/>
+                    </a:prstGeom>
+                  </pic:spPr>
+                </pic:pic>
+              </a:graphicData>
+            </a:graphic>
+          </wp:inline>
+        </w:drawing>
+      </w:r>
+    </w:p>
+    <w:p>
+      <w:r>
+        <w:rPr>
+          <w:noProof/>
+        </w:rPr>
+        <w:lastRenderedPageBreak/>
+        <w:drawing>
+          <wp:inline distT="0" distB="0" distL="0" distR="0" wp14:anchorId="74BC667F" wp14:editId="726072F1">
+            <wp:extent cx="5731510" cy="3303905"/>
+            <wp:effectExtent l="0" t="0" r="0" b="0"/>
+            <wp:docPr id="527406217" name="Picture 1" descr="A diagram of a computer network&#10;&#10;Description automatically generated with low confidence"/>
+            <wp:cNvGraphicFramePr>
+              <a:graphicFrameLocks xmlns:a="http://schemas.openxmlformats.org/drawingml/2006/main" noChangeAspect="1"/>
+            </wp:cNvGraphicFramePr>
+            <a:graphic xmlns:a="http://schemas.openxmlformats.org/drawingml/2006/main">
+              <a:graphicData uri="http://schemas.openxmlformats.org/drawingml/2006/picture">
+                <pic:pic xmlns:pic="http://schemas.openxmlformats.org/drawingml/2006/picture">
+                  <pic:nvPicPr>
+                    <pic:cNvPr id="527406217" name="Picture 1" descr="A diagram of a computer network&#10;&#10;Description automatically generated with low confidence"/>
+                    <pic:cNvPicPr/>
+                  </pic:nvPicPr>
+                  <pic:blipFill>
+                    <a:blip r:embed="rId27"/>
+                    <a:stretch>
+                      <a:fillRect/>
+                    </a:stretch>
+                  </pic:blipFill>
+                  <pic:spPr>
+                    <a:xfrm>
+                      <a:off x="0" y="0"/>
+                      <a:ext cx="5731510" cy="3303905"/>
+                    </a:xfrm>
+                    <a:prstGeom prst="rect">
+                      <a:avLst/>
+                    </a:prstGeom>
+                  </pic:spPr>
+                </pic:pic>
+              </a:graphicData>
+            </a:graphic>
+          </wp:inline>
+        </w:drawing>
+      </w:r>
+    </w:p>
+    <w:p>
+      <w:r>
+        <w:rPr>
+          <w:noProof/>
+        </w:rPr>
+        <w:drawing>
+          <wp:inline distT="0" distB="0" distL="0" distR="0" wp14:anchorId="3CD364CF" wp14:editId="2AAF60D6">
+            <wp:extent cx="5731510" cy="2279650"/>
+            <wp:effectExtent l="0" t="0" r="0" b="0"/>
+            <wp:docPr id="1645965184" name="Picture 1"/>
+            <wp:cNvGraphicFramePr>
+              <a:graphicFrameLocks xmlns:a="http://schemas.openxmlformats.org/drawingml/2006/main" noChangeAspect="1"/>
+            </wp:cNvGraphicFramePr>
+            <a:graphic xmlns:a="http://schemas.openxmlformats.org/drawingml/2006/main">
+              <a:graphicData uri="http://schemas.openxmlformats.org/drawingml/2006/picture">
+                <pic:pic xmlns:pic="http://schemas.openxmlformats.org/drawingml/2006/picture">
+                  <pic:nvPicPr>
+                    <pic:cNvPr id="1645965184" name=""/>
+                    <pic:cNvPicPr/>
+                  </pic:nvPicPr>
+                  <pic:blipFill>
+                    <a:blip r:embed="rId28"/>
+                    <a:stretch>
+                      <a:fillRect/>
+                    </a:stretch>
+                  </pic:blipFill>
+                  <pic:spPr>
+                    <a:xfrm>
+                      <a:off x="0" y="0"/>
+                      <a:ext cx="5731510" cy="2279650"/>
+                    </a:xfrm>
+                    <a:prstGeom prst="rect">
+                      <a:avLst/>
+                    </a:prstGeom>
+                  </pic:spPr>
+                </pic:pic>
+              </a:graphicData>
+            </a:graphic>
+          </wp:inline>
+        </w:drawing>
+      </w:r>
+    </w:p>
+    <w:p>
+      <w:r>
+        <w:rPr>
+          <w:noProof/>
+        </w:rPr>
+        <w:drawing>
+          <wp:inline distT="0" distB="0" distL="0" distR="0" wp14:anchorId="13E22268" wp14:editId="7A7ECFD5">
+            <wp:extent cx="5731510" cy="1832610"/>
+            <wp:effectExtent l="0" t="0" r="0" b="0"/>
+            <wp:docPr id="124931338" name="Picture 1" descr="A screenshot of a computer&#10;&#10;Description automatically generated with medium confidence"/>
+            <wp:cNvGraphicFramePr>
+              <a:graphicFrameLocks xmlns:a="http://schemas.openxmlformats.org/drawingml/2006/main" noChangeAspect="1"/>
+            </wp:cNvGraphicFramePr>
+            <a:graphic xmlns:a="http://schemas.openxmlformats.org/drawingml/2006/main">
+              <a:graphicData uri="http://schemas.openxmlformats.org/drawingml/2006/picture">
+                <pic:pic xmlns:pic="http://schemas.openxmlformats.org/drawingml/2006/picture">
+                  <pic:nvPicPr>
+                    <pic:cNvPr id="124931338" name="Picture 1" descr="A screenshot of a computer&#10;&#10;Description automatically generated with medium confidence"/>
+                    <pic:cNvPicPr/>
+                  </pic:nvPicPr>
+                  <pic:blipFill>
+                    <a:blip r:embed="rId29"/>
+                    <a:stretch>
+                      <a:fillRect/>
+                    </a:stretch>
+                  </pic:blipFill>
+                  <pic:spPr>
+                    <a:xfrm>
+                      <a:off x="0" y="0"/>
+                      <a:ext cx="5731510" cy="1832610"/>
+                    </a:xfrm>
+                    <a:prstGeom prst="rect">
+                      <a:avLst/>
+                    </a:prstGeom>
+                  </pic:spPr>
+                </pic:pic>
+              </a:graphicData>
+            </a:graphic>
+          </wp:inline>
+        </w:drawing>
+      </w:r>
+    </w:p>
+    <w:p>
+      <w:r>
+        <w:rPr>
+          <w:noProof/>
+        </w:rPr>
+        <w:lastRenderedPageBreak/>
+        <w:drawing>
+          <wp:inline distT="0" distB="0" distL="0" distR="0" wp14:anchorId="4705E3E2" wp14:editId="59188743">
+            <wp:extent cx="5731510" cy="1827530"/>
+            <wp:effectExtent l="0" t="0" r="0" b="0"/>
+            <wp:docPr id="1092035928" name="Picture 1" descr="A screenshot of a computer&#10;&#10;Description automatically generated with medium confidence"/>
+            <wp:cNvGraphicFramePr>
+              <a:graphicFrameLocks xmlns:a="http://schemas.openxmlformats.org/drawingml/2006/main" noChangeAspect="1"/>
+            </wp:cNvGraphicFramePr>
+            <a:graphic xmlns:a="http://schemas.openxmlformats.org/drawingml/2006/main">
+              <a:graphicData uri="http://schemas.openxmlformats.org/drawingml/2006/picture">
+                <pic:pic xmlns:pic="http://schemas.openxmlformats.org/drawingml/2006/picture">
+                  <pic:nvPicPr>
+                    <pic:cNvPr id="1092035928" name="Picture 1" descr="A screenshot of a computer&#10;&#10;Description automatically generated with medium confidence"/>
+                    <pic:cNvPicPr/>
+                  </pic:nvPicPr>
+                  <pic:blipFill>
+                    <a:blip r:embed="rId30"/>
+                    <a:stretch>
+                      <a:fillRect/>
+                    </a:stretch>
+                  </pic:blipFill>
+                  <pic:spPr>
+                    <a:xfrm>
+                      <a:off x="0" y="0"/>
+                      <a:ext cx="5731510" cy="1827530"/>
+                    </a:xfrm>
+                    <a:prstGeom prst="rect">
+                      <a:avLst/>
+                    </a:prstGeom>
+                  </pic:spPr>
+                </pic:pic>
+              </a:graphicData>
+            </a:graphic>
+          </wp:inline>
+        </w:drawing>
+      </w:r>
+    </w:p>
+    <w:p>
+      <w:r>
+        <w:rPr>
+          <w:noProof/>
+        </w:rPr>
+        <w:drawing>
+          <wp:inline distT="0" distB="0" distL="0" distR="0" wp14:anchorId="6D7D53D9" wp14:editId="3288D957">
+            <wp:extent cx="5731510" cy="1797685"/>
+            <wp:effectExtent l="0" t="0" r="0" b="0"/>
+            <wp:docPr id="1976353295" name="Picture 1" descr="A screenshot of a computer&#10;&#10;Description automatically generated with low confidence"/>
+            <wp:cNvGraphicFramePr>
+              <a:graphicFrameLocks xmlns:a="http://schemas.openxmlformats.org/drawingml/2006/main" noChangeAspect="1"/>
+            </wp:cNvGraphicFramePr>
+            <a:graphic xmlns:a="http://schemas.openxmlformats.org/drawingml/2006/main">
+              <a:graphicData uri="http://schemas.openxmlformats.org/drawingml/2006/picture">
+                <pic:pic xmlns:pic="http://schemas.openxmlformats.org/drawingml/2006/picture">
+                  <pic:nvPicPr>
+                    <pic:cNvPr id="1976353295" name="Picture 1" descr="A screenshot of a computer&#10;&#10;Description automatically generated with low confidence"/>
+                    <pic:cNvPicPr/>
+                  </pic:nvPicPr>
+                  <pic:blipFill>
+                    <a:blip r:embed="rId31"/>
+                    <a:stretch>
+                      <a:fillRect/>
+                    </a:stretch>
+                  </pic:blipFill>
+                  <pic:spPr>
+                    <a:xfrm>
+                      <a:off x="0" y="0"/>
+                      <a:ext cx="5731510" cy="1797685"/>
+                    </a:xfrm>
+                    <a:prstGeom prst="rect">
+                      <a:avLst/>
+                    </a:prstGeom>
+                  </pic:spPr>
+                </pic:pic>
+              </a:graphicData>
+            </a:graphic>
+          </wp:inline>
+        </w:drawing>
+      </w:r>
+    </w:p>
+    <w:p>
+      <w:r>
+        <w:rPr>
+          <w:noProof/>
+        </w:rPr>
+        <w:drawing>
+          <wp:inline distT="0" distB="0" distL="0" distR="0" wp14:anchorId="7F02CB68" wp14:editId="34194CB4">
+            <wp:extent cx="5731510" cy="2645410"/>
+            <wp:effectExtent l="0" t="0" r="0" b="0"/>
+            <wp:docPr id="1837430896" name="Picture 1" descr="A picture containing text, screenshot, diagram, font&#10;&#10;Description automatically generated"/>
+            <wp:cNvGraphicFramePr>
+              <a:graphicFrameLocks xmlns:a="http://schemas.openxmlformats.org/drawingml/2006/main" noChangeAspect="1"/>
+            </wp:cNvGraphicFramePr>
+            <a:graphic xmlns:a="http://schemas.openxmlformats.org/drawingml/2006/main">
+              <a:graphicData uri="http://schemas.openxmlformats.org/drawingml/2006/picture">
+                <pic:pic xmlns:pic="http://schemas.openxmlformats.org/drawingml/2006/picture">
+                  <pic:nvPicPr>
+                    <pic:cNvPr id="1837430896" name="Picture 1" descr="A picture containing text, screenshot, diagram, font&#10;&#10;Description automatically generated"/>
+                    <pic:cNvPicPr/>
+                  </pic:nvPicPr>
+                  <pic:blipFill>
+                    <a:blip r:embed="rId32"/>
+                    <a:stretch>
+                      <a:fillRect/>
+                    </a:stretch>
+                  </pic:blipFill>
+                  <pic:spPr>
+                    <a:xfrm>
+                      <a:off x="0" y="0"/>
+                      <a:ext cx="5731510" cy="2645410"/>
                     </a:xfrm>
                     <a:prstGeom prst="rect">
                       <a:avLst/>

</xml_diff>

<commit_message>
Clean final files and add docstrings. Add in scapy folders
</commit_message>
<xml_diff>
--- a/partA/notes.docx
+++ b/partA/notes.docx
@@ -601,18 +601,18 @@
         </w:rPr>
         <w:lastRenderedPageBreak/>
         <w:drawing>
-          <wp:inline distT="0" distB="0" distL="0" distR="0" wp14:anchorId="1A314C59" wp14:editId="53A1610C">
-            <wp:extent cx="5731510" cy="3272790"/>
-            <wp:effectExtent l="0" t="0" r="0" b="0"/>
-            <wp:docPr id="294893337" name="Picture 1" descr="A diagram of a computer network&#10;&#10;Description automatically generated with medium confidence"/>
-            <wp:cNvGraphicFramePr>
-              <a:graphicFrameLocks xmlns:a="http://schemas.openxmlformats.org/drawingml/2006/main" noChangeAspect="1"/>
-            </wp:cNvGraphicFramePr>
-            <a:graphic xmlns:a="http://schemas.openxmlformats.org/drawingml/2006/main">
-              <a:graphicData uri="http://schemas.openxmlformats.org/drawingml/2006/picture">
-                <pic:pic xmlns:pic="http://schemas.openxmlformats.org/drawingml/2006/picture">
-                  <pic:nvPicPr>
-                    <pic:cNvPr id="294893337" name="Picture 1" descr="A diagram of a computer network&#10;&#10;Description automatically generated with medium confidence"/>
+          <wp:inline distT="0" distB="0" distL="0" distR="0" wp14:anchorId="3D66A54D" wp14:editId="5E4BB6A6">
+            <wp:extent cx="5731510" cy="2379980"/>
+            <wp:effectExtent l="0" t="0" r="0" b="0"/>
+            <wp:docPr id="415183901" name="Picture 1" descr="A picture containing text, diagram, font, screenshot&#10;&#10;Description automatically generated"/>
+            <wp:cNvGraphicFramePr>
+              <a:graphicFrameLocks xmlns:a="http://schemas.openxmlformats.org/drawingml/2006/main" noChangeAspect="1"/>
+            </wp:cNvGraphicFramePr>
+            <a:graphic xmlns:a="http://schemas.openxmlformats.org/drawingml/2006/main">
+              <a:graphicData uri="http://schemas.openxmlformats.org/drawingml/2006/picture">
+                <pic:pic xmlns:pic="http://schemas.openxmlformats.org/drawingml/2006/picture">
+                  <pic:nvPicPr>
+                    <pic:cNvPr id="415183901" name="Picture 1" descr="A picture containing text, diagram, font, screenshot&#10;&#10;Description automatically generated"/>
                     <pic:cNvPicPr/>
                   </pic:nvPicPr>
                   <pic:blipFill>
@@ -624,7 +624,7 @@
                   <pic:spPr>
                     <a:xfrm>
                       <a:off x="0" y="0"/>
-                      <a:ext cx="5731510" cy="3272790"/>
+                      <a:ext cx="5731510" cy="2379980"/>
                     </a:xfrm>
                     <a:prstGeom prst="rect">
                       <a:avLst/>
@@ -980,6 +980,48 @@
         <w:rPr>
           <w:noProof/>
         </w:rPr>
+        <w:drawing>
+          <wp:inline distT="0" distB="0" distL="0" distR="0" wp14:anchorId="65F000B7" wp14:editId="72CCF073">
+            <wp:extent cx="5731510" cy="2461895"/>
+            <wp:effectExtent l="0" t="0" r="0" b="0"/>
+            <wp:docPr id="460066535" name="Picture 1" descr="A diagram of a computer network&#10;&#10;Description automatically generated with low confidence"/>
+            <wp:cNvGraphicFramePr>
+              <a:graphicFrameLocks xmlns:a="http://schemas.openxmlformats.org/drawingml/2006/main" noChangeAspect="1"/>
+            </wp:cNvGraphicFramePr>
+            <a:graphic xmlns:a="http://schemas.openxmlformats.org/drawingml/2006/main">
+              <a:graphicData uri="http://schemas.openxmlformats.org/drawingml/2006/picture">
+                <pic:pic xmlns:pic="http://schemas.openxmlformats.org/drawingml/2006/picture">
+                  <pic:nvPicPr>
+                    <pic:cNvPr id="460066535" name="Picture 1" descr="A diagram of a computer network&#10;&#10;Description automatically generated with low confidence"/>
+                    <pic:cNvPicPr/>
+                  </pic:nvPicPr>
+                  <pic:blipFill>
+                    <a:blip r:embed="rId27"/>
+                    <a:stretch>
+                      <a:fillRect/>
+                    </a:stretch>
+                  </pic:blipFill>
+                  <pic:spPr>
+                    <a:xfrm>
+                      <a:off x="0" y="0"/>
+                      <a:ext cx="5731510" cy="2461895"/>
+                    </a:xfrm>
+                    <a:prstGeom prst="rect">
+                      <a:avLst/>
+                    </a:prstGeom>
+                  </pic:spPr>
+                </pic:pic>
+              </a:graphicData>
+            </a:graphic>
+          </wp:inline>
+        </w:drawing>
+      </w:r>
+    </w:p>
+    <w:p>
+      <w:r>
+        <w:rPr>
+          <w:noProof/>
+        </w:rPr>
         <w:lastRenderedPageBreak/>
         <w:drawing>
           <wp:inline distT="0" distB="0" distL="0" distR="0" wp14:anchorId="74BC667F" wp14:editId="726072F1">
@@ -997,7 +1039,7 @@
                     <pic:cNvPicPr/>
                   </pic:nvPicPr>
                   <pic:blipFill>
-                    <a:blip r:embed="rId27"/>
+                    <a:blip r:embed="rId28"/>
                     <a:stretch>
                       <a:fillRect/>
                     </a:stretch>
@@ -1039,7 +1081,7 @@
                     <pic:cNvPicPr/>
                   </pic:nvPicPr>
                   <pic:blipFill>
-                    <a:blip r:embed="rId28"/>
+                    <a:blip r:embed="rId29"/>
                     <a:stretch>
                       <a:fillRect/>
                     </a:stretch>
@@ -1081,7 +1123,7 @@
                     <pic:cNvPicPr/>
                   </pic:nvPicPr>
                   <pic:blipFill>
-                    <a:blip r:embed="rId29"/>
+                    <a:blip r:embed="rId30"/>
                     <a:stretch>
                       <a:fillRect/>
                     </a:stretch>
@@ -1124,7 +1166,7 @@
                     <pic:cNvPicPr/>
                   </pic:nvPicPr>
                   <pic:blipFill>
-                    <a:blip r:embed="rId30"/>
+                    <a:blip r:embed="rId31"/>
                     <a:stretch>
                       <a:fillRect/>
                     </a:stretch>
@@ -1166,7 +1208,7 @@
                     <pic:cNvPicPr/>
                   </pic:nvPicPr>
                   <pic:blipFill>
-                    <a:blip r:embed="rId31"/>
+                    <a:blip r:embed="rId32"/>
                     <a:stretch>
                       <a:fillRect/>
                     </a:stretch>
@@ -1208,7 +1250,7 @@
                     <pic:cNvPicPr/>
                   </pic:nvPicPr>
                   <pic:blipFill>
-                    <a:blip r:embed="rId32"/>
+                    <a:blip r:embed="rId33"/>
                     <a:stretch>
                       <a:fillRect/>
                     </a:stretch>

</xml_diff>